<commit_message>
"rename picture and add alt on img"
</commit_message>
<xml_diff>
--- a/Doc1.docx
+++ b/Doc1.docx
@@ -6,6 +6,11 @@
       <w:tblPr>
         <w:tblStyle w:val="Grilledutableau"/>
         <w:tblW w:w="0" w:type="auto"/>
+        <w:tblBorders>
+          <w:top w:val="none" w:sz="0" w:space="0" w:color="auto"/>
+          <w:bottom w:val="none" w:sz="0" w:space="0" w:color="auto"/>
+          <w:right w:val="none" w:sz="0" w:space="0" w:color="auto"/>
+        </w:tblBorders>
         <w:tblLook w:val="04A0" w:firstRow="1" w:lastRow="0" w:firstColumn="1" w:lastColumn="0" w:noHBand="0" w:noVBand="1"/>
       </w:tblPr>
       <w:tblGrid>
@@ -35,17 +40,198 @@
               <w:t>PERFORMANCES</w:t>
             </w:r>
           </w:p>
-        </w:tc>
-      </w:tr>
-      <w:tr>
-        <w:tc>
-          <w:tcPr>
-            <w:tcW w:w="9062" w:type="dxa"/>
-          </w:tcPr>
-          <w:p>
+          <w:p>
+            <w:pPr>
+              <w:tabs>
+                <w:tab w:val="left" w:pos="5950"/>
+              </w:tabs>
+              <w:rPr>
+                <w:b/>
+                <w:bCs/>
+                <w:sz w:val="32"/>
+                <w:szCs w:val="32"/>
+              </w:rPr>
+            </w:pPr>
+            <w:r>
+              <w:rPr>
+                <w:b/>
+                <w:bCs/>
+                <w:sz w:val="32"/>
+                <w:szCs w:val="32"/>
+              </w:rPr>
+              <w:tab/>
+            </w:r>
+          </w:p>
+        </w:tc>
+      </w:tr>
+      <w:tr>
+        <w:tc>
+          <w:tcPr>
+            <w:tcW w:w="9062" w:type="dxa"/>
+          </w:tcPr>
+          <w:p>
+            <w:pPr>
+              <w:rPr>
+                <w:i/>
+                <w:iCs/>
+                <w:sz w:val="24"/>
+                <w:szCs w:val="24"/>
+              </w:rPr>
+            </w:pPr>
+            <w:r>
+              <w:rPr>
+                <w:i/>
+                <w:iCs/>
+                <w:sz w:val="24"/>
+                <w:szCs w:val="24"/>
+              </w:rPr>
+              <w:t xml:space="preserve">Images </w:t>
+            </w:r>
+          </w:p>
+          <w:p/>
+          <w:p>
+            <w:pPr>
+              <w:rPr>
+                <w:b/>
+                <w:bCs/>
+              </w:rPr>
+            </w:pPr>
             <w:r>
               <w:t xml:space="preserve">Taille des images </w:t>
             </w:r>
+            <w:r>
+              <w:sym w:font="Wingdings" w:char="F0E0"/>
+            </w:r>
+            <w:r>
+              <w:t xml:space="preserve"> Temps sauvegardé estimé = </w:t>
+            </w:r>
+            <w:r>
+              <w:rPr>
+                <w:b/>
+                <w:bCs/>
+              </w:rPr>
+              <w:t>109.75s</w:t>
+            </w:r>
+          </w:p>
+          <w:p>
+            <w:pPr>
+              <w:rPr>
+                <w:b/>
+                <w:bCs/>
+              </w:rPr>
+            </w:pPr>
+            <w:r>
+              <w:t xml:space="preserve">Format des images </w:t>
+            </w:r>
+            <w:r>
+              <w:sym w:font="Wingdings" w:char="F0E0"/>
+            </w:r>
+            <w:r>
+              <w:t xml:space="preserve"> </w:t>
+            </w:r>
+            <w:r>
+              <w:rPr>
+                <w:b/>
+                <w:bCs/>
+              </w:rPr>
+              <w:t>45.34s</w:t>
+            </w:r>
+          </w:p>
+          <w:p>
+            <w:r>
+              <w:t>Optimisation des images</w:t>
+            </w:r>
+            <w:r>
+              <w:t xml:space="preserve"> </w:t>
+            </w:r>
+            <w:r>
+              <w:sym w:font="Wingdings" w:char="F0E0"/>
+            </w:r>
+            <w:r>
+              <w:t xml:space="preserve"> </w:t>
+            </w:r>
+            <w:r>
+              <w:rPr>
+                <w:b/>
+                <w:bCs/>
+              </w:rPr>
+              <w:t>9.76s</w:t>
+            </w:r>
+          </w:p>
+          <w:p>
+            <w:r>
+              <w:t xml:space="preserve"> </w:t>
+            </w:r>
+          </w:p>
+          <w:p>
+            <w:r>
+              <w:t>Actions mises en place :</w:t>
+            </w:r>
+          </w:p>
+          <w:p>
+            <w:pPr>
+              <w:pStyle w:val="Paragraphedeliste"/>
+              <w:numPr>
+                <w:ilvl w:val="0"/>
+                <w:numId w:val="1"/>
+              </w:numPr>
+            </w:pPr>
+            <w:r>
+              <w:t>Renommer les images</w:t>
+            </w:r>
+            <w:r>
+              <w:t xml:space="preserve"> </w:t>
+            </w:r>
+            <w:r>
+              <w:sym w:font="Wingdings" w:char="F0E0"/>
+            </w:r>
+            <w:r>
+              <w:t xml:space="preserve"> </w:t>
+            </w:r>
+            <w:r>
+              <w:t>Images carrousel + images des dossiers</w:t>
+            </w:r>
+          </w:p>
+          <w:p>
+            <w:pPr>
+              <w:pStyle w:val="Paragraphedeliste"/>
+              <w:numPr>
+                <w:ilvl w:val="0"/>
+                <w:numId w:val="1"/>
+              </w:numPr>
+            </w:pPr>
+            <w:r>
+              <w:t xml:space="preserve">Ajouter des attributs « alt » sur les images. </w:t>
+            </w:r>
+          </w:p>
+          <w:p>
+            <w:pPr>
+              <w:pStyle w:val="Paragraphedeliste"/>
+              <w:numPr>
+                <w:ilvl w:val="0"/>
+                <w:numId w:val="1"/>
+              </w:numPr>
+            </w:pPr>
+            <w:r>
+              <w:t>Réduire la taille des images grâce à Gimp.</w:t>
+            </w:r>
+          </w:p>
+          <w:p>
+            <w:pPr>
+              <w:pStyle w:val="Paragraphedeliste"/>
+              <w:numPr>
+                <w:ilvl w:val="0"/>
+                <w:numId w:val="1"/>
+              </w:numPr>
+            </w:pPr>
+            <w:r>
+              <w:t xml:space="preserve">Choisir le bon format selon la taille de l’image JPEG ou PNG </w:t>
+            </w:r>
+          </w:p>
+          <w:p>
+            <w:pPr>
+              <w:pStyle w:val="Paragraphedeliste"/>
+            </w:pPr>
           </w:p>
         </w:tc>
       </w:tr>
@@ -406,6 +592,7 @@
                 <w:sz w:val="32"/>
                 <w:szCs w:val="32"/>
               </w:rPr>
+              <w:lastRenderedPageBreak/>
               <w:t>SEO</w:t>
             </w:r>
           </w:p>
@@ -493,7 +680,6 @@
                 <w:sz w:val="32"/>
                 <w:szCs w:val="32"/>
               </w:rPr>
-              <w:lastRenderedPageBreak/>
               <w:t>PWA</w:t>
             </w:r>
           </w:p>
@@ -573,6 +759,126 @@
     </w:sectPr>
   </w:body>
 </w:document>
+</file>
+
+<file path=word/numbering.xml><?xml version="1.0" encoding="utf-8"?>
+<w:numbering xmlns:wpc="http://schemas.microsoft.com/office/word/2010/wordprocessingCanvas" xmlns:cx="http://schemas.microsoft.com/office/drawing/2014/chartex" xmlns:cx1="http://schemas.microsoft.com/office/drawing/2015/9/8/chartex" xmlns:cx2="http://schemas.microsoft.com/office/drawing/2015/10/21/chartex" xmlns:cx3="http://schemas.microsoft.com/office/drawing/2016/5/9/chartex" xmlns:cx4="http://schemas.microsoft.com/office/drawing/2016/5/10/chartex" xmlns:cx5="http://schemas.microsoft.com/office/drawing/2016/5/11/chartex" xmlns:cx6="http://schemas.microsoft.com/office/drawing/2016/5/12/chartex" xmlns:cx7="http://schemas.microsoft.com/office/drawing/2016/5/13/chartex" xmlns:cx8="http://schemas.microsoft.com/office/drawing/2016/5/14/chartex" xmlns:mc="http://schemas.openxmlformats.org/markup-compatibility/2006" xmlns:aink="http://schemas.microsoft.com/office/drawing/2016/ink" xmlns:am3d="http://schemas.microsoft.com/office/drawing/2017/model3d" xmlns:o="urn:schemas-microsoft-com:office:office" xmlns:oel="http://schemas.microsoft.com/office/2019/extlst" xmlns:r="http://schemas.openxmlformats.org/officeDocument/2006/relationships" xmlns:m="http://schemas.openxmlformats.org/officeDocument/2006/math" xmlns:v="urn:schemas-microsoft-com:vml" xmlns:wp14="http://schemas.microsoft.com/office/word/2010/wordprocessingDrawing" xmlns:wp="http://schemas.openxmlformats.org/drawingml/2006/wordprocessingDrawing" xmlns:w10="urn:schemas-microsoft-com:office:word" xmlns:w="http://schemas.openxmlformats.org/wordprocessingml/2006/main" xmlns:w14="http://schemas.microsoft.com/office/word/2010/wordml" xmlns:w15="http://schemas.microsoft.com/office/word/2012/wordml" xmlns:w16cex="http://schemas.microsoft.com/office/word/2018/wordml/cex" xmlns:w16cid="http://schemas.microsoft.com/office/word/2016/wordml/cid" xmlns:w16="http://schemas.microsoft.com/office/word/2018/wordml" xmlns:w16sdtdh="http://schemas.microsoft.com/office/word/2020/wordml/sdtdatahash" xmlns:w16se="http://schemas.microsoft.com/office/word/2015/wordml/symex" xmlns:wpg="http://schemas.microsoft.com/office/word/2010/wordprocessingGroup" xmlns:wpi="http://schemas.microsoft.com/office/word/2010/wordprocessingInk" xmlns:wne="http://schemas.microsoft.com/office/word/2006/wordml" xmlns:wps="http://schemas.microsoft.com/office/word/2010/wordprocessingShape" mc:Ignorable="w14 w15 w16se w16cid w16 w16cex w16sdtdh wp14">
+  <w:abstractNum w:abstractNumId="0" w15:restartNumberingAfterBreak="0">
+    <w:nsid w:val="7C9C4272"/>
+    <w:multiLevelType w:val="hybridMultilevel"/>
+    <w:tmpl w:val="578C3108"/>
+    <w:lvl w:ilvl="0" w:tplc="BA6C7350">
+      <w:numFmt w:val="bullet"/>
+      <w:lvlText w:val="-"/>
+      <w:lvlJc w:val="left"/>
+      <w:pPr>
+        <w:ind w:left="720" w:hanging="360"/>
+      </w:pPr>
+      <w:rPr>
+        <w:rFonts w:ascii="Calibri" w:eastAsiaTheme="minorHAnsi" w:hAnsi="Calibri" w:cs="Calibri" w:hint="default"/>
+      </w:rPr>
+    </w:lvl>
+    <w:lvl w:ilvl="1" w:tplc="040C0003" w:tentative="1">
+      <w:start w:val="1"/>
+      <w:numFmt w:val="bullet"/>
+      <w:lvlText w:val="o"/>
+      <w:lvlJc w:val="left"/>
+      <w:pPr>
+        <w:ind w:left="1440" w:hanging="360"/>
+      </w:pPr>
+      <w:rPr>
+        <w:rFonts w:ascii="Courier New" w:hAnsi="Courier New" w:cs="Courier New" w:hint="default"/>
+      </w:rPr>
+    </w:lvl>
+    <w:lvl w:ilvl="2" w:tplc="040C0005" w:tentative="1">
+      <w:start w:val="1"/>
+      <w:numFmt w:val="bullet"/>
+      <w:lvlText w:val=""/>
+      <w:lvlJc w:val="left"/>
+      <w:pPr>
+        <w:ind w:left="2160" w:hanging="360"/>
+      </w:pPr>
+      <w:rPr>
+        <w:rFonts w:ascii="Wingdings" w:hAnsi="Wingdings" w:hint="default"/>
+      </w:rPr>
+    </w:lvl>
+    <w:lvl w:ilvl="3" w:tplc="040C0001" w:tentative="1">
+      <w:start w:val="1"/>
+      <w:numFmt w:val="bullet"/>
+      <w:lvlText w:val=""/>
+      <w:lvlJc w:val="left"/>
+      <w:pPr>
+        <w:ind w:left="2880" w:hanging="360"/>
+      </w:pPr>
+      <w:rPr>
+        <w:rFonts w:ascii="Symbol" w:hAnsi="Symbol" w:hint="default"/>
+      </w:rPr>
+    </w:lvl>
+    <w:lvl w:ilvl="4" w:tplc="040C0003" w:tentative="1">
+      <w:start w:val="1"/>
+      <w:numFmt w:val="bullet"/>
+      <w:lvlText w:val="o"/>
+      <w:lvlJc w:val="left"/>
+      <w:pPr>
+        <w:ind w:left="3600" w:hanging="360"/>
+      </w:pPr>
+      <w:rPr>
+        <w:rFonts w:ascii="Courier New" w:hAnsi="Courier New" w:cs="Courier New" w:hint="default"/>
+      </w:rPr>
+    </w:lvl>
+    <w:lvl w:ilvl="5" w:tplc="040C0005" w:tentative="1">
+      <w:start w:val="1"/>
+      <w:numFmt w:val="bullet"/>
+      <w:lvlText w:val=""/>
+      <w:lvlJc w:val="left"/>
+      <w:pPr>
+        <w:ind w:left="4320" w:hanging="360"/>
+      </w:pPr>
+      <w:rPr>
+        <w:rFonts w:ascii="Wingdings" w:hAnsi="Wingdings" w:hint="default"/>
+      </w:rPr>
+    </w:lvl>
+    <w:lvl w:ilvl="6" w:tplc="040C0001" w:tentative="1">
+      <w:start w:val="1"/>
+      <w:numFmt w:val="bullet"/>
+      <w:lvlText w:val=""/>
+      <w:lvlJc w:val="left"/>
+      <w:pPr>
+        <w:ind w:left="5040" w:hanging="360"/>
+      </w:pPr>
+      <w:rPr>
+        <w:rFonts w:ascii="Symbol" w:hAnsi="Symbol" w:hint="default"/>
+      </w:rPr>
+    </w:lvl>
+    <w:lvl w:ilvl="7" w:tplc="040C0003" w:tentative="1">
+      <w:start w:val="1"/>
+      <w:numFmt w:val="bullet"/>
+      <w:lvlText w:val="o"/>
+      <w:lvlJc w:val="left"/>
+      <w:pPr>
+        <w:ind w:left="5760" w:hanging="360"/>
+      </w:pPr>
+      <w:rPr>
+        <w:rFonts w:ascii="Courier New" w:hAnsi="Courier New" w:cs="Courier New" w:hint="default"/>
+      </w:rPr>
+    </w:lvl>
+    <w:lvl w:ilvl="8" w:tplc="040C0005" w:tentative="1">
+      <w:start w:val="1"/>
+      <w:numFmt w:val="bullet"/>
+      <w:lvlText w:val=""/>
+      <w:lvlJc w:val="left"/>
+      <w:pPr>
+        <w:ind w:left="6480" w:hanging="360"/>
+      </w:pPr>
+      <w:rPr>
+        <w:rFonts w:ascii="Wingdings" w:hAnsi="Wingdings" w:hint="default"/>
+      </w:rPr>
+    </w:lvl>
+  </w:abstractNum>
+  <w:num w:numId="1" w16cid:durableId="1221016618">
+    <w:abstractNumId w:val="0"/>
+  </w:num>
+</w:numbering>
 </file>
 
 <file path=word/styles.xml><?xml version="1.0" encoding="utf-8"?>
@@ -1022,6 +1328,17 @@
       </w:tblBorders>
     </w:tblPr>
   </w:style>
+  <w:style w:type="paragraph" w:styleId="Paragraphedeliste">
+    <w:name w:val="List Paragraph"/>
+    <w:basedOn w:val="Normal"/>
+    <w:uiPriority w:val="34"/>
+    <w:qFormat/>
+    <w:rsid w:val="00E5472D"/>
+    <w:pPr>
+      <w:ind w:left="720"/>
+      <w:contextualSpacing/>
+    </w:pPr>
+  </w:style>
 </w:styles>
 </file>
 

</xml_diff>

<commit_message>
"delete useless css and js"
</commit_message>
<xml_diff>
--- a/Doc1.docx
+++ b/Doc1.docx
@@ -188,8 +188,13 @@
             <w:r>
               <w:t xml:space="preserve"> </w:t>
             </w:r>
-            <w:r>
-              <w:t>Images carrousel + images des dossiers</w:t>
+            <w:proofErr w:type="spellStart"/>
+            <w:r>
+              <w:t>Images</w:t>
+            </w:r>
+            <w:proofErr w:type="spellEnd"/>
+            <w:r>
+              <w:t xml:space="preserve"> carrousel + images des dossiers</w:t>
             </w:r>
           </w:p>
           <w:p>
@@ -213,7 +218,15 @@
               </w:numPr>
             </w:pPr>
             <w:r>
-              <w:t>Réduire la taille des images grâce à Gimp.</w:t>
+              <w:t xml:space="preserve">Réduire la taille des images grâce à </w:t>
+            </w:r>
+            <w:proofErr w:type="spellStart"/>
+            <w:r>
+              <w:t>Gimp</w:t>
+            </w:r>
+            <w:proofErr w:type="spellEnd"/>
+            <w:r>
+              <w:t>.</w:t>
             </w:r>
           </w:p>
           <w:p>
@@ -265,8 +278,13 @@
             <w:tcW w:w="9062" w:type="dxa"/>
           </w:tcPr>
           <w:p>
-            <w:r>
-              <w:t>Optimized images ?</w:t>
+            <w:proofErr w:type="spellStart"/>
+            <w:r>
+              <w:t>Optimized</w:t>
+            </w:r>
+            <w:proofErr w:type="spellEnd"/>
+            <w:r>
+              <w:t xml:space="preserve"> images ?</w:t>
             </w:r>
           </w:p>
         </w:tc>
@@ -287,7 +305,15 @@
               <w:t>(balises</w:t>
             </w:r>
             <w:r>
-              <w:t xml:space="preserve"> script sans defer et </w:t>
+              <w:t xml:space="preserve"> script sans </w:t>
+            </w:r>
+            <w:proofErr w:type="spellStart"/>
+            <w:r>
+              <w:t>defer</w:t>
+            </w:r>
+            <w:proofErr w:type="spellEnd"/>
+            <w:r>
+              <w:t xml:space="preserve"> et </w:t>
             </w:r>
             <w:r>
               <w:t>Link</w:t>
@@ -305,64 +331,142 @@
           </w:tcPr>
           <w:p>
             <w:r>
-              <w:t>Nécessité d’activer la compression de texte via lighthouse</w:t>
-            </w:r>
-          </w:p>
-        </w:tc>
-      </w:tr>
-      <w:tr>
-        <w:tc>
-          <w:tcPr>
-            <w:tcW w:w="9062" w:type="dxa"/>
-          </w:tcPr>
-          <w:p>
-            <w:r>
-              <w:t xml:space="preserve">Réduire le CSS inutile/ </w:t>
-            </w:r>
-            <w:r>
-              <w:t>Réduire la taille au max du fichier CSS</w:t>
-            </w:r>
-          </w:p>
-        </w:tc>
-      </w:tr>
-      <w:tr>
-        <w:tc>
-          <w:tcPr>
-            <w:tcW w:w="9062" w:type="dxa"/>
-          </w:tcPr>
-          <w:p>
-            <w:r>
-              <w:t xml:space="preserve">Réduire le JS inutile/ </w:t>
-            </w:r>
-            <w:r>
-              <w:t xml:space="preserve">Réduire la taille au max du fichier </w:t>
-            </w:r>
-            <w:r>
-              <w:t>JS</w:t>
-            </w:r>
-          </w:p>
-        </w:tc>
-      </w:tr>
-      <w:tr>
-        <w:tc>
-          <w:tcPr>
-            <w:tcW w:w="9062" w:type="dxa"/>
-          </w:tcPr>
-          <w:p>
-            <w:r>
-              <w:t>Réduire la taille globale du site, requêtes etc./ 1600ko = objectif selon lighthouse.</w:t>
-            </w:r>
-          </w:p>
-        </w:tc>
-      </w:tr>
-      <w:tr>
-        <w:tc>
-          <w:tcPr>
-            <w:tcW w:w="9062" w:type="dxa"/>
-          </w:tcPr>
-          <w:p>
-            <w:r>
-              <w:t>Rajouter une width et height max sur les images.</w:t>
+              <w:t xml:space="preserve">Nécessité d’activer la compression de texte via </w:t>
+            </w:r>
+            <w:proofErr w:type="spellStart"/>
+            <w:r>
+              <w:t>lighthouse</w:t>
+            </w:r>
+            <w:proofErr w:type="spellEnd"/>
+          </w:p>
+        </w:tc>
+      </w:tr>
+      <w:tr>
+        <w:tc>
+          <w:tcPr>
+            <w:tcW w:w="9062" w:type="dxa"/>
+          </w:tcPr>
+          <w:p>
+            <w:r>
+              <w:t>Réduire le CSS inutile/ Réduire la taille au max du fichier CSS</w:t>
+            </w:r>
+          </w:p>
+          <w:p>
+            <w:pPr>
+              <w:pStyle w:val="Paragraphedeliste"/>
+              <w:numPr>
+                <w:ilvl w:val="0"/>
+                <w:numId w:val="2"/>
+              </w:numPr>
+              <w:rPr>
+                <w:b/>
+                <w:bCs/>
+              </w:rPr>
+            </w:pPr>
+            <w:r>
+              <w:rPr>
+                <w:b/>
+                <w:bCs/>
+              </w:rPr>
+              <w:t>193kIB</w:t>
+            </w:r>
+          </w:p>
+          <w:p/>
+          <w:p>
+            <w:r>
+              <w:t>Actions mises en place :</w:t>
+            </w:r>
+          </w:p>
+          <w:p>
+            <w:pPr>
+              <w:pStyle w:val="Paragraphedeliste"/>
+              <w:numPr>
+                <w:ilvl w:val="0"/>
+                <w:numId w:val="1"/>
+              </w:numPr>
+            </w:pPr>
+            <w:r>
+              <w:t xml:space="preserve">Contrôle du CSS via Chrome Dev </w:t>
+            </w:r>
+            <w:proofErr w:type="spellStart"/>
+            <w:r>
+              <w:t>tools</w:t>
+            </w:r>
+            <w:proofErr w:type="spellEnd"/>
+            <w:r>
+              <w:t xml:space="preserve">. </w:t>
+            </w:r>
+          </w:p>
+          <w:p>
+            <w:pPr>
+              <w:pStyle w:val="Paragraphedeliste"/>
+              <w:numPr>
+                <w:ilvl w:val="0"/>
+                <w:numId w:val="1"/>
+              </w:numPr>
+            </w:pPr>
+            <w:r>
+              <w:t>Suppression des éléments inutilisés dans le CSS.</w:t>
+            </w:r>
+          </w:p>
+        </w:tc>
+      </w:tr>
+      <w:tr>
+        <w:tc>
+          <w:tcPr>
+            <w:tcW w:w="9062" w:type="dxa"/>
+          </w:tcPr>
+          <w:p>
+            <w:r>
+              <w:t>Réduire le JS inutile/ Réduire la taille au max du fichier JS</w:t>
+            </w:r>
+          </w:p>
+        </w:tc>
+      </w:tr>
+      <w:tr>
+        <w:tc>
+          <w:tcPr>
+            <w:tcW w:w="9062" w:type="dxa"/>
+          </w:tcPr>
+          <w:p>
+            <w:r>
+              <w:t xml:space="preserve">Réduire la taille globale du site, requêtes etc./ 1600ko = objectif selon </w:t>
+            </w:r>
+            <w:proofErr w:type="spellStart"/>
+            <w:r>
+              <w:t>lighthouse</w:t>
+            </w:r>
+            <w:proofErr w:type="spellEnd"/>
+            <w:r>
+              <w:t>.</w:t>
+            </w:r>
+          </w:p>
+        </w:tc>
+      </w:tr>
+      <w:tr>
+        <w:tc>
+          <w:tcPr>
+            <w:tcW w:w="9062" w:type="dxa"/>
+          </w:tcPr>
+          <w:p>
+            <w:r>
+              <w:t xml:space="preserve">Rajouter une </w:t>
+            </w:r>
+            <w:proofErr w:type="spellStart"/>
+            <w:r>
+              <w:t>width</w:t>
+            </w:r>
+            <w:proofErr w:type="spellEnd"/>
+            <w:r>
+              <w:t xml:space="preserve"> et </w:t>
+            </w:r>
+            <w:proofErr w:type="spellStart"/>
+            <w:r>
+              <w:t>height</w:t>
+            </w:r>
+            <w:proofErr w:type="spellEnd"/>
+            <w:r>
+              <w:t xml:space="preserve"> max sur les images.</w:t>
             </w:r>
           </w:p>
         </w:tc>
@@ -438,19 +542,35 @@
           </w:tcPr>
           <w:p>
             <w:r>
-              <w:t>Pas de title sur le document général</w:t>
-            </w:r>
-          </w:p>
-        </w:tc>
-      </w:tr>
-      <w:tr>
-        <w:tc>
-          <w:tcPr>
-            <w:tcW w:w="9062" w:type="dxa"/>
-          </w:tcPr>
-          <w:p>
-            <w:r>
-              <w:t>Les form n’ont pas de label</w:t>
+              <w:t xml:space="preserve">Pas de </w:t>
+            </w:r>
+            <w:proofErr w:type="spellStart"/>
+            <w:r>
+              <w:t>title</w:t>
+            </w:r>
+            <w:proofErr w:type="spellEnd"/>
+            <w:r>
+              <w:t xml:space="preserve"> sur le document général</w:t>
+            </w:r>
+          </w:p>
+        </w:tc>
+      </w:tr>
+      <w:tr>
+        <w:tc>
+          <w:tcPr>
+            <w:tcW w:w="9062" w:type="dxa"/>
+          </w:tcPr>
+          <w:p>
+            <w:r>
+              <w:t xml:space="preserve">Les </w:t>
+            </w:r>
+            <w:proofErr w:type="spellStart"/>
+            <w:r>
+              <w:t>form</w:t>
+            </w:r>
+            <w:proofErr w:type="spellEnd"/>
+            <w:r>
+              <w:t xml:space="preserve"> n’ont pas de label</w:t>
             </w:r>
           </w:p>
         </w:tc>
@@ -554,7 +674,16 @@
           </w:tcPr>
           <w:p>
             <w:r>
-              <w:t>Il reste des erreurs à triater dans la console</w:t>
+              <w:lastRenderedPageBreak/>
+              <w:t xml:space="preserve">Il reste des erreurs à </w:t>
+            </w:r>
+            <w:proofErr w:type="spellStart"/>
+            <w:r>
+              <w:t>triater</w:t>
+            </w:r>
+            <w:proofErr w:type="spellEnd"/>
+            <w:r>
+              <w:t xml:space="preserve"> dans la console</w:t>
             </w:r>
           </w:p>
         </w:tc>
@@ -592,7 +721,6 @@
                 <w:sz w:val="32"/>
                 <w:szCs w:val="32"/>
               </w:rPr>
-              <w:lastRenderedPageBreak/>
               <w:t>SEO</w:t>
             </w:r>
           </w:p>
@@ -605,7 +733,15 @@
           </w:tcPr>
           <w:p>
             <w:r>
-              <w:t>Le document n’a pas de meta descriptio</w:t>
+              <w:t xml:space="preserve">Le document n’a pas de </w:t>
+            </w:r>
+            <w:proofErr w:type="spellStart"/>
+            <w:r>
+              <w:t>meta</w:t>
+            </w:r>
+            <w:proofErr w:type="spellEnd"/>
+            <w:r>
+              <w:t xml:space="preserve"> descriptio</w:t>
             </w:r>
             <w:r>
               <w:t xml:space="preserve">n. </w:t>
@@ -704,7 +840,15 @@
           </w:tcPr>
           <w:p>
             <w:r>
-              <w:t>Pas de manifeste, donc experience utilisateur sur leurs écrans impactes ??</w:t>
+              <w:t xml:space="preserve">Pas de manifeste, donc </w:t>
+            </w:r>
+            <w:proofErr w:type="spellStart"/>
+            <w:r>
+              <w:t>experience</w:t>
+            </w:r>
+            <w:proofErr w:type="spellEnd"/>
+            <w:r>
+              <w:t xml:space="preserve"> utilisateur sur leurs écrans impactes ??</w:t>
             </w:r>
           </w:p>
         </w:tc>
@@ -728,7 +872,23 @@
           </w:tcPr>
           <w:p>
             <w:r>
-              <w:t>Pas d’icones masquables ajoutées au PWA</w:t>
+              <w:t>Pas d’</w:t>
+            </w:r>
+            <w:proofErr w:type="spellStart"/>
+            <w:r>
+              <w:t>icones</w:t>
+            </w:r>
+            <w:proofErr w:type="spellEnd"/>
+            <w:r>
+              <w:t xml:space="preserve"> </w:t>
+            </w:r>
+            <w:proofErr w:type="spellStart"/>
+            <w:r>
+              <w:t>masquables</w:t>
+            </w:r>
+            <w:proofErr w:type="spellEnd"/>
+            <w:r>
+              <w:t xml:space="preserve"> ajoutées au PWA</w:t>
             </w:r>
           </w:p>
         </w:tc>
@@ -764,6 +924,118 @@
 <file path=word/numbering.xml><?xml version="1.0" encoding="utf-8"?>
 <w:numbering xmlns:wpc="http://schemas.microsoft.com/office/word/2010/wordprocessingCanvas" xmlns:cx="http://schemas.microsoft.com/office/drawing/2014/chartex" xmlns:cx1="http://schemas.microsoft.com/office/drawing/2015/9/8/chartex" xmlns:cx2="http://schemas.microsoft.com/office/drawing/2015/10/21/chartex" xmlns:cx3="http://schemas.microsoft.com/office/drawing/2016/5/9/chartex" xmlns:cx4="http://schemas.microsoft.com/office/drawing/2016/5/10/chartex" xmlns:cx5="http://schemas.microsoft.com/office/drawing/2016/5/11/chartex" xmlns:cx6="http://schemas.microsoft.com/office/drawing/2016/5/12/chartex" xmlns:cx7="http://schemas.microsoft.com/office/drawing/2016/5/13/chartex" xmlns:cx8="http://schemas.microsoft.com/office/drawing/2016/5/14/chartex" xmlns:mc="http://schemas.openxmlformats.org/markup-compatibility/2006" xmlns:aink="http://schemas.microsoft.com/office/drawing/2016/ink" xmlns:am3d="http://schemas.microsoft.com/office/drawing/2017/model3d" xmlns:o="urn:schemas-microsoft-com:office:office" xmlns:oel="http://schemas.microsoft.com/office/2019/extlst" xmlns:r="http://schemas.openxmlformats.org/officeDocument/2006/relationships" xmlns:m="http://schemas.openxmlformats.org/officeDocument/2006/math" xmlns:v="urn:schemas-microsoft-com:vml" xmlns:wp14="http://schemas.microsoft.com/office/word/2010/wordprocessingDrawing" xmlns:wp="http://schemas.openxmlformats.org/drawingml/2006/wordprocessingDrawing" xmlns:w10="urn:schemas-microsoft-com:office:word" xmlns:w="http://schemas.openxmlformats.org/wordprocessingml/2006/main" xmlns:w14="http://schemas.microsoft.com/office/word/2010/wordml" xmlns:w15="http://schemas.microsoft.com/office/word/2012/wordml" xmlns:w16cex="http://schemas.microsoft.com/office/word/2018/wordml/cex" xmlns:w16cid="http://schemas.microsoft.com/office/word/2016/wordml/cid" xmlns:w16="http://schemas.microsoft.com/office/word/2018/wordml" xmlns:w16sdtdh="http://schemas.microsoft.com/office/word/2020/wordml/sdtdatahash" xmlns:w16se="http://schemas.microsoft.com/office/word/2015/wordml/symex" xmlns:wpg="http://schemas.microsoft.com/office/word/2010/wordprocessingGroup" xmlns:wpi="http://schemas.microsoft.com/office/word/2010/wordprocessingInk" xmlns:wne="http://schemas.microsoft.com/office/word/2006/wordml" xmlns:wps="http://schemas.microsoft.com/office/word/2010/wordprocessingShape" mc:Ignorable="w14 w15 w16se w16cid w16 w16cex w16sdtdh wp14">
   <w:abstractNum w:abstractNumId="0" w15:restartNumberingAfterBreak="0">
+    <w:nsid w:val="11855354"/>
+    <w:multiLevelType w:val="hybridMultilevel"/>
+    <w:tmpl w:val="703AE456"/>
+    <w:lvl w:ilvl="0" w:tplc="638A14BA">
+      <w:numFmt w:val="bullet"/>
+      <w:lvlText w:val=""/>
+      <w:lvlJc w:val="left"/>
+      <w:pPr>
+        <w:ind w:left="720" w:hanging="360"/>
+      </w:pPr>
+      <w:rPr>
+        <w:rFonts w:ascii="Wingdings" w:eastAsiaTheme="minorHAnsi" w:hAnsi="Wingdings" w:cstheme="minorBidi" w:hint="default"/>
+      </w:rPr>
+    </w:lvl>
+    <w:lvl w:ilvl="1" w:tplc="040C0003" w:tentative="1">
+      <w:start w:val="1"/>
+      <w:numFmt w:val="bullet"/>
+      <w:lvlText w:val="o"/>
+      <w:lvlJc w:val="left"/>
+      <w:pPr>
+        <w:ind w:left="1440" w:hanging="360"/>
+      </w:pPr>
+      <w:rPr>
+        <w:rFonts w:ascii="Courier New" w:hAnsi="Courier New" w:cs="Courier New" w:hint="default"/>
+      </w:rPr>
+    </w:lvl>
+    <w:lvl w:ilvl="2" w:tplc="040C0005" w:tentative="1">
+      <w:start w:val="1"/>
+      <w:numFmt w:val="bullet"/>
+      <w:lvlText w:val=""/>
+      <w:lvlJc w:val="left"/>
+      <w:pPr>
+        <w:ind w:left="2160" w:hanging="360"/>
+      </w:pPr>
+      <w:rPr>
+        <w:rFonts w:ascii="Wingdings" w:hAnsi="Wingdings" w:hint="default"/>
+      </w:rPr>
+    </w:lvl>
+    <w:lvl w:ilvl="3" w:tplc="040C0001" w:tentative="1">
+      <w:start w:val="1"/>
+      <w:numFmt w:val="bullet"/>
+      <w:lvlText w:val=""/>
+      <w:lvlJc w:val="left"/>
+      <w:pPr>
+        <w:ind w:left="2880" w:hanging="360"/>
+      </w:pPr>
+      <w:rPr>
+        <w:rFonts w:ascii="Symbol" w:hAnsi="Symbol" w:hint="default"/>
+      </w:rPr>
+    </w:lvl>
+    <w:lvl w:ilvl="4" w:tplc="040C0003" w:tentative="1">
+      <w:start w:val="1"/>
+      <w:numFmt w:val="bullet"/>
+      <w:lvlText w:val="o"/>
+      <w:lvlJc w:val="left"/>
+      <w:pPr>
+        <w:ind w:left="3600" w:hanging="360"/>
+      </w:pPr>
+      <w:rPr>
+        <w:rFonts w:ascii="Courier New" w:hAnsi="Courier New" w:cs="Courier New" w:hint="default"/>
+      </w:rPr>
+    </w:lvl>
+    <w:lvl w:ilvl="5" w:tplc="040C0005" w:tentative="1">
+      <w:start w:val="1"/>
+      <w:numFmt w:val="bullet"/>
+      <w:lvlText w:val=""/>
+      <w:lvlJc w:val="left"/>
+      <w:pPr>
+        <w:ind w:left="4320" w:hanging="360"/>
+      </w:pPr>
+      <w:rPr>
+        <w:rFonts w:ascii="Wingdings" w:hAnsi="Wingdings" w:hint="default"/>
+      </w:rPr>
+    </w:lvl>
+    <w:lvl w:ilvl="6" w:tplc="040C0001" w:tentative="1">
+      <w:start w:val="1"/>
+      <w:numFmt w:val="bullet"/>
+      <w:lvlText w:val=""/>
+      <w:lvlJc w:val="left"/>
+      <w:pPr>
+        <w:ind w:left="5040" w:hanging="360"/>
+      </w:pPr>
+      <w:rPr>
+        <w:rFonts w:ascii="Symbol" w:hAnsi="Symbol" w:hint="default"/>
+      </w:rPr>
+    </w:lvl>
+    <w:lvl w:ilvl="7" w:tplc="040C0003" w:tentative="1">
+      <w:start w:val="1"/>
+      <w:numFmt w:val="bullet"/>
+      <w:lvlText w:val="o"/>
+      <w:lvlJc w:val="left"/>
+      <w:pPr>
+        <w:ind w:left="5760" w:hanging="360"/>
+      </w:pPr>
+      <w:rPr>
+        <w:rFonts w:ascii="Courier New" w:hAnsi="Courier New" w:cs="Courier New" w:hint="default"/>
+      </w:rPr>
+    </w:lvl>
+    <w:lvl w:ilvl="8" w:tplc="040C0005" w:tentative="1">
+      <w:start w:val="1"/>
+      <w:numFmt w:val="bullet"/>
+      <w:lvlText w:val=""/>
+      <w:lvlJc w:val="left"/>
+      <w:pPr>
+        <w:ind w:left="6480" w:hanging="360"/>
+      </w:pPr>
+      <w:rPr>
+        <w:rFonts w:ascii="Wingdings" w:hAnsi="Wingdings" w:hint="default"/>
+      </w:rPr>
+    </w:lvl>
+  </w:abstractNum>
+  <w:abstractNum w:abstractNumId="1" w15:restartNumberingAfterBreak="0">
     <w:nsid w:val="7C9C4272"/>
     <w:multiLevelType w:val="hybridMultilevel"/>
     <w:tmpl w:val="578C3108"/>
@@ -876,6 +1148,9 @@
     </w:lvl>
   </w:abstractNum>
   <w:num w:numId="1" w16cid:durableId="1221016618">
+    <w:abstractNumId w:val="1"/>
+  </w:num>
+  <w:num w:numId="2" w16cid:durableId="1802074651">
     <w:abstractNumId w:val="0"/>
   </w:num>
 </w:numbering>

</xml_diff>

<commit_message>
"delete useless link stylesheet"
</commit_message>
<xml_diff>
--- a/Doc1.docx
+++ b/Doc1.docx
@@ -421,6 +421,37 @@
               <w:t>Réduire le JS inutile/ Réduire la taille au max du fichier JS</w:t>
             </w:r>
           </w:p>
+          <w:p/>
+          <w:p>
+            <w:r>
+              <w:t>Actions mises en place :</w:t>
+            </w:r>
+          </w:p>
+          <w:p>
+            <w:pPr>
+              <w:pStyle w:val="Paragraphedeliste"/>
+              <w:numPr>
+                <w:ilvl w:val="0"/>
+                <w:numId w:val="1"/>
+              </w:numPr>
+            </w:pPr>
+            <w:r>
+              <w:t xml:space="preserve">Contrôle du CSS via Chrome Dev </w:t>
+            </w:r>
+            <w:proofErr w:type="spellStart"/>
+            <w:r>
+              <w:t>tools</w:t>
+            </w:r>
+            <w:proofErr w:type="spellEnd"/>
+            <w:r>
+              <w:t xml:space="preserve">. </w:t>
+            </w:r>
+          </w:p>
+          <w:p>
+            <w:r>
+              <w:t>Suppression des éléments inutilisés dans le CSS.</w:t>
+            </w:r>
+          </w:p>
         </w:tc>
       </w:tr>
       <w:tr>
@@ -674,7 +705,6 @@
           </w:tcPr>
           <w:p>
             <w:r>
-              <w:lastRenderedPageBreak/>
               <w:t xml:space="preserve">Il reste des erreurs à </w:t>
             </w:r>
             <w:proofErr w:type="spellStart"/>

</xml_diff>

<commit_message>
"try to use responsive img"
</commit_message>
<xml_diff>
--- a/Doc1.docx
+++ b/Doc1.docx
@@ -238,7 +238,10 @@
               </w:numPr>
             </w:pPr>
             <w:r>
-              <w:t xml:space="preserve">Choisir le bon format selon la taille de l’image JPEG ou PNG </w:t>
+              <w:t xml:space="preserve">Choisir le bon format </w:t>
+            </w:r>
+            <w:r>
+              <w:t>WEBP </w:t>
             </w:r>
           </w:p>
           <w:p>

</xml_diff>

<commit_message>
"add reference for google"
</commit_message>
<xml_diff>
--- a/Doc1.docx
+++ b/Doc1.docx
@@ -69,105 +69,66 @@
           <w:tcPr>
             <w:tcW w:w="9062" w:type="dxa"/>
           </w:tcPr>
-          <w:p>
-            <w:pPr>
-              <w:rPr>
-                <w:i/>
-                <w:iCs/>
-                <w:sz w:val="24"/>
-                <w:szCs w:val="24"/>
-              </w:rPr>
-            </w:pPr>
-            <w:r>
-              <w:rPr>
-                <w:i/>
-                <w:iCs/>
-                <w:sz w:val="24"/>
-                <w:szCs w:val="24"/>
-              </w:rPr>
-              <w:t xml:space="preserve">Images </w:t>
-            </w:r>
-          </w:p>
           <w:p/>
-          <w:p>
-            <w:pPr>
-              <w:rPr>
-                <w:b/>
-                <w:bCs/>
-              </w:rPr>
-            </w:pPr>
-            <w:r>
-              <w:t xml:space="preserve">Taille des images </w:t>
-            </w:r>
-            <w:r>
-              <w:sym w:font="Wingdings" w:char="F0E0"/>
-            </w:r>
-            <w:r>
-              <w:t xml:space="preserve"> Temps sauvegardé estimé = </w:t>
-            </w:r>
-            <w:r>
-              <w:rPr>
-                <w:b/>
-                <w:bCs/>
-              </w:rPr>
-              <w:t>109.75s</w:t>
-            </w:r>
-          </w:p>
-          <w:p>
-            <w:pPr>
-              <w:rPr>
-                <w:b/>
-                <w:bCs/>
-              </w:rPr>
-            </w:pPr>
-            <w:r>
-              <w:t xml:space="preserve">Format des images </w:t>
-            </w:r>
-            <w:r>
-              <w:sym w:font="Wingdings" w:char="F0E0"/>
+        </w:tc>
+      </w:tr>
+      <w:tr>
+        <w:tc>
+          <w:tcPr>
+            <w:tcW w:w="9062" w:type="dxa"/>
+          </w:tcPr>
+          <w:p/>
+        </w:tc>
+      </w:tr>
+      <w:tr>
+        <w:tc>
+          <w:tcPr>
+            <w:tcW w:w="9062" w:type="dxa"/>
+          </w:tcPr>
+          <w:p>
+            <w:r>
+              <w:t>Ressources bloquant le rendu</w:t>
             </w:r>
             <w:r>
               <w:t xml:space="preserve"> </w:t>
             </w:r>
             <w:r>
-              <w:rPr>
-                <w:b/>
-                <w:bCs/>
-              </w:rPr>
-              <w:t>45.34s</w:t>
-            </w:r>
-          </w:p>
-          <w:p>
-            <w:r>
-              <w:t>Optimisation des images</w:t>
-            </w:r>
-            <w:r>
-              <w:t xml:space="preserve"> </w:t>
-            </w:r>
-            <w:r>
-              <w:sym w:font="Wingdings" w:char="F0E0"/>
-            </w:r>
-            <w:r>
-              <w:t xml:space="preserve"> </w:t>
-            </w:r>
-            <w:r>
-              <w:rPr>
-                <w:b/>
-                <w:bCs/>
-              </w:rPr>
-              <w:t>9.76s</w:t>
-            </w:r>
-          </w:p>
-          <w:p>
-            <w:r>
-              <w:t xml:space="preserve"> </w:t>
-            </w:r>
-          </w:p>
-          <w:p>
-            <w:r>
-              <w:t>Actions mises en place :</w:t>
-            </w:r>
-          </w:p>
+              <w:t>(balises</w:t>
+            </w:r>
+            <w:r>
+              <w:t xml:space="preserve"> script sans defer et </w:t>
+            </w:r>
+            <w:r>
+              <w:t>Link</w:t>
+            </w:r>
+            <w:r>
+              <w:t xml:space="preserve"> sans media=all)</w:t>
+            </w:r>
+          </w:p>
+        </w:tc>
+      </w:tr>
+      <w:tr>
+        <w:tc>
+          <w:tcPr>
+            <w:tcW w:w="9062" w:type="dxa"/>
+          </w:tcPr>
+          <w:p>
+            <w:r>
+              <w:t xml:space="preserve">Nécessité d’activer la compression de texte via </w:t>
+            </w:r>
+            <w:proofErr w:type="spellStart"/>
+            <w:r>
+              <w:t>lighthouse</w:t>
+            </w:r>
+            <w:proofErr w:type="spellEnd"/>
+          </w:p>
+        </w:tc>
+      </w:tr>
+      <w:tr>
+        <w:tc>
+          <w:tcPr>
+            <w:tcW w:w="9062" w:type="dxa"/>
+          </w:tcPr>
           <w:p>
             <w:pPr>
               <w:pStyle w:val="Paragraphedeliste"/>
@@ -176,25 +137,23 @@
                 <w:numId w:val="1"/>
               </w:numPr>
             </w:pPr>
-            <w:r>
-              <w:t>Renommer les images</w:t>
-            </w:r>
-            <w:r>
-              <w:t xml:space="preserve"> </w:t>
-            </w:r>
-            <w:r>
-              <w:sym w:font="Wingdings" w:char="F0E0"/>
-            </w:r>
-            <w:r>
-              <w:t xml:space="preserve"> </w:t>
-            </w:r>
-            <w:proofErr w:type="spellStart"/>
-            <w:r>
-              <w:t>Images</w:t>
-            </w:r>
-            <w:proofErr w:type="spellEnd"/>
-            <w:r>
-              <w:t xml:space="preserve"> carrousel + images des dossiers</w:t>
+          </w:p>
+        </w:tc>
+      </w:tr>
+      <w:tr>
+        <w:tc>
+          <w:tcPr>
+            <w:tcW w:w="9062" w:type="dxa"/>
+          </w:tcPr>
+          <w:p>
+            <w:r>
+              <w:t>Réduire le JS inutile/ Réduire la taille au max du fichier JS</w:t>
+            </w:r>
+          </w:p>
+          <w:p/>
+          <w:p>
+            <w:r>
+              <w:t>Actions mises en place :</w:t>
             </w:r>
           </w:p>
           <w:p>
@@ -206,301 +165,40 @@
               </w:numPr>
             </w:pPr>
             <w:r>
-              <w:t xml:space="preserve">Ajouter des attributs « alt » sur les images. </w:t>
-            </w:r>
-          </w:p>
-          <w:p>
-            <w:pPr>
-              <w:pStyle w:val="Paragraphedeliste"/>
-              <w:numPr>
-                <w:ilvl w:val="0"/>
-                <w:numId w:val="1"/>
-              </w:numPr>
-            </w:pPr>
-            <w:r>
-              <w:t xml:space="preserve">Réduire la taille des images grâce à </w:t>
+              <w:t xml:space="preserve">Contrôle du CSS via Chrome Dev </w:t>
             </w:r>
             <w:proofErr w:type="spellStart"/>
             <w:r>
-              <w:t>Gimp</w:t>
+              <w:t>tools</w:t>
             </w:r>
             <w:proofErr w:type="spellEnd"/>
             <w:r>
+              <w:t xml:space="preserve">. </w:t>
+            </w:r>
+          </w:p>
+          <w:p>
+            <w:r>
+              <w:t>Suppression des éléments inutilisés dans le CSS.</w:t>
+            </w:r>
+          </w:p>
+        </w:tc>
+      </w:tr>
+      <w:tr>
+        <w:tc>
+          <w:tcPr>
+            <w:tcW w:w="9062" w:type="dxa"/>
+          </w:tcPr>
+          <w:p>
+            <w:r>
+              <w:t xml:space="preserve">Réduire la taille globale du site, requêtes etc./ 1600ko = objectif selon </w:t>
+            </w:r>
+            <w:proofErr w:type="spellStart"/>
+            <w:r>
+              <w:t>lighthouse</w:t>
+            </w:r>
+            <w:proofErr w:type="spellEnd"/>
+            <w:r>
               <w:t>.</w:t>
-            </w:r>
-          </w:p>
-          <w:p>
-            <w:pPr>
-              <w:pStyle w:val="Paragraphedeliste"/>
-              <w:numPr>
-                <w:ilvl w:val="0"/>
-                <w:numId w:val="1"/>
-              </w:numPr>
-            </w:pPr>
-            <w:r>
-              <w:t xml:space="preserve">Choisir le bon format </w:t>
-            </w:r>
-            <w:r>
-              <w:t>WEBP </w:t>
-            </w:r>
-          </w:p>
-          <w:p>
-            <w:pPr>
-              <w:pStyle w:val="Paragraphedeliste"/>
-            </w:pPr>
-          </w:p>
-        </w:tc>
-      </w:tr>
-      <w:tr>
-        <w:tc>
-          <w:tcPr>
-            <w:tcW w:w="9062" w:type="dxa"/>
-          </w:tcPr>
-          <w:p>
-            <w:r>
-              <w:t>Utilisation des balises HTML à mauvais escient</w:t>
-            </w:r>
-          </w:p>
-        </w:tc>
-      </w:tr>
-      <w:tr>
-        <w:tc>
-          <w:tcPr>
-            <w:tcW w:w="9062" w:type="dxa"/>
-          </w:tcPr>
-          <w:p>
-            <w:r>
-              <w:t>Formats des images mal choisis.</w:t>
-            </w:r>
-          </w:p>
-        </w:tc>
-      </w:tr>
-      <w:tr>
-        <w:tc>
-          <w:tcPr>
-            <w:tcW w:w="9062" w:type="dxa"/>
-          </w:tcPr>
-          <w:p>
-            <w:proofErr w:type="spellStart"/>
-            <w:r>
-              <w:t>Optimized</w:t>
-            </w:r>
-            <w:proofErr w:type="spellEnd"/>
-            <w:r>
-              <w:t xml:space="preserve"> images ?</w:t>
-            </w:r>
-          </w:p>
-        </w:tc>
-      </w:tr>
-      <w:tr>
-        <w:tc>
-          <w:tcPr>
-            <w:tcW w:w="9062" w:type="dxa"/>
-          </w:tcPr>
-          <w:p>
-            <w:r>
-              <w:t>Ressources bloquant le rendu</w:t>
-            </w:r>
-            <w:r>
-              <w:t xml:space="preserve"> </w:t>
-            </w:r>
-            <w:r>
-              <w:t>(balises</w:t>
-            </w:r>
-            <w:r>
-              <w:t xml:space="preserve"> script sans </w:t>
-            </w:r>
-            <w:proofErr w:type="spellStart"/>
-            <w:r>
-              <w:t>defer</w:t>
-            </w:r>
-            <w:proofErr w:type="spellEnd"/>
-            <w:r>
-              <w:t xml:space="preserve"> et </w:t>
-            </w:r>
-            <w:r>
-              <w:t>Link</w:t>
-            </w:r>
-            <w:r>
-              <w:t xml:space="preserve"> sans media=all)</w:t>
-            </w:r>
-          </w:p>
-        </w:tc>
-      </w:tr>
-      <w:tr>
-        <w:tc>
-          <w:tcPr>
-            <w:tcW w:w="9062" w:type="dxa"/>
-          </w:tcPr>
-          <w:p>
-            <w:r>
-              <w:t xml:space="preserve">Nécessité d’activer la compression de texte via </w:t>
-            </w:r>
-            <w:proofErr w:type="spellStart"/>
-            <w:r>
-              <w:t>lighthouse</w:t>
-            </w:r>
-            <w:proofErr w:type="spellEnd"/>
-          </w:p>
-        </w:tc>
-      </w:tr>
-      <w:tr>
-        <w:tc>
-          <w:tcPr>
-            <w:tcW w:w="9062" w:type="dxa"/>
-          </w:tcPr>
-          <w:p>
-            <w:r>
-              <w:t>Réduire le CSS inutile/ Réduire la taille au max du fichier CSS</w:t>
-            </w:r>
-          </w:p>
-          <w:p>
-            <w:pPr>
-              <w:pStyle w:val="Paragraphedeliste"/>
-              <w:numPr>
-                <w:ilvl w:val="0"/>
-                <w:numId w:val="2"/>
-              </w:numPr>
-              <w:rPr>
-                <w:b/>
-                <w:bCs/>
-              </w:rPr>
-            </w:pPr>
-            <w:r>
-              <w:rPr>
-                <w:b/>
-                <w:bCs/>
-              </w:rPr>
-              <w:t>193kIB</w:t>
-            </w:r>
-          </w:p>
-          <w:p/>
-          <w:p>
-            <w:r>
-              <w:t>Actions mises en place :</w:t>
-            </w:r>
-          </w:p>
-          <w:p>
-            <w:pPr>
-              <w:pStyle w:val="Paragraphedeliste"/>
-              <w:numPr>
-                <w:ilvl w:val="0"/>
-                <w:numId w:val="1"/>
-              </w:numPr>
-            </w:pPr>
-            <w:r>
-              <w:t xml:space="preserve">Contrôle du CSS via Chrome Dev </w:t>
-            </w:r>
-            <w:proofErr w:type="spellStart"/>
-            <w:r>
-              <w:t>tools</w:t>
-            </w:r>
-            <w:proofErr w:type="spellEnd"/>
-            <w:r>
-              <w:t xml:space="preserve">. </w:t>
-            </w:r>
-          </w:p>
-          <w:p>
-            <w:pPr>
-              <w:pStyle w:val="Paragraphedeliste"/>
-              <w:numPr>
-                <w:ilvl w:val="0"/>
-                <w:numId w:val="1"/>
-              </w:numPr>
-            </w:pPr>
-            <w:r>
-              <w:t>Suppression des éléments inutilisés dans le CSS.</w:t>
-            </w:r>
-          </w:p>
-        </w:tc>
-      </w:tr>
-      <w:tr>
-        <w:tc>
-          <w:tcPr>
-            <w:tcW w:w="9062" w:type="dxa"/>
-          </w:tcPr>
-          <w:p>
-            <w:r>
-              <w:t>Réduire le JS inutile/ Réduire la taille au max du fichier JS</w:t>
-            </w:r>
-          </w:p>
-          <w:p/>
-          <w:p>
-            <w:r>
-              <w:t>Actions mises en place :</w:t>
-            </w:r>
-          </w:p>
-          <w:p>
-            <w:pPr>
-              <w:pStyle w:val="Paragraphedeliste"/>
-              <w:numPr>
-                <w:ilvl w:val="0"/>
-                <w:numId w:val="1"/>
-              </w:numPr>
-            </w:pPr>
-            <w:r>
-              <w:t xml:space="preserve">Contrôle du CSS via Chrome Dev </w:t>
-            </w:r>
-            <w:proofErr w:type="spellStart"/>
-            <w:r>
-              <w:t>tools</w:t>
-            </w:r>
-            <w:proofErr w:type="spellEnd"/>
-            <w:r>
-              <w:t xml:space="preserve">. </w:t>
-            </w:r>
-          </w:p>
-          <w:p>
-            <w:r>
-              <w:t>Suppression des éléments inutilisés dans le CSS.</w:t>
-            </w:r>
-          </w:p>
-        </w:tc>
-      </w:tr>
-      <w:tr>
-        <w:tc>
-          <w:tcPr>
-            <w:tcW w:w="9062" w:type="dxa"/>
-          </w:tcPr>
-          <w:p>
-            <w:r>
-              <w:t xml:space="preserve">Réduire la taille globale du site, requêtes etc./ 1600ko = objectif selon </w:t>
-            </w:r>
-            <w:proofErr w:type="spellStart"/>
-            <w:r>
-              <w:t>lighthouse</w:t>
-            </w:r>
-            <w:proofErr w:type="spellEnd"/>
-            <w:r>
-              <w:t>.</w:t>
-            </w:r>
-          </w:p>
-        </w:tc>
-      </w:tr>
-      <w:tr>
-        <w:tc>
-          <w:tcPr>
-            <w:tcW w:w="9062" w:type="dxa"/>
-          </w:tcPr>
-          <w:p>
-            <w:r>
-              <w:t xml:space="preserve">Rajouter une </w:t>
-            </w:r>
-            <w:proofErr w:type="spellStart"/>
-            <w:r>
-              <w:t>width</w:t>
-            </w:r>
-            <w:proofErr w:type="spellEnd"/>
-            <w:r>
-              <w:t xml:space="preserve"> et </w:t>
-            </w:r>
-            <w:proofErr w:type="spellStart"/>
-            <w:r>
-              <w:t>height</w:t>
-            </w:r>
-            <w:proofErr w:type="spellEnd"/>
-            <w:r>
-              <w:t xml:space="preserve"> max sur les images.</w:t>
             </w:r>
           </w:p>
         </w:tc>
@@ -563,6 +261,7 @@
             <w:tcW w:w="9062" w:type="dxa"/>
           </w:tcPr>
           <w:p>
+            <w:bookmarkStart w:id="0" w:name="_Hlk153790105"/>
             <w:r>
               <w:t>Les images n’ont pas d’attributs alt</w:t>
             </w:r>
@@ -663,6 +362,7 @@
           </w:p>
         </w:tc>
       </w:tr>
+      <w:bookmarkEnd w:id="0"/>
     </w:tbl>
     <w:p/>
     <w:p/>

</xml_diff>